<commit_message>
how to use code review checklist
</commit_message>
<xml_diff>
--- a/templates/code-review.docx
+++ b/templates/code-review.docx
@@ -297,7 +297,15 @@
         </w:numPr>
       </w:pPr>
       <w:r>
-        <w:t>Are any values hard-coded into the code? Could they be calculated in the code instead? Could this input be defined in a different part of the code to make it more salient?</w:t>
+        <w:t xml:space="preserve">Are any values </w:t>
+      </w:r>
+      <w:proofErr w:type="gramStart"/>
+      <w:r>
+        <w:t>hard-coded</w:t>
+      </w:r>
+      <w:proofErr w:type="gramEnd"/>
+      <w:r>
+        <w:t xml:space="preserve"> into the code? Could they be calculated in the code instead? Could this input be defined in a different part of the code to make it more salient?</w:t>
       </w:r>
     </w:p>
     <w:p>
@@ -804,7 +812,14 @@
         <w:rPr>
           <w:color w:val="808080" w:themeColor="background1" w:themeShade="80"/>
         </w:rPr>
-        <w:t xml:space="preserve"> and </w:t>
+        <w:t xml:space="preserve"> </w:t>
+      </w:r>
+      <w:proofErr w:type="gramStart"/>
+      <w:r>
+        <w:rPr>
+          <w:color w:val="808080" w:themeColor="background1" w:themeShade="80"/>
+        </w:rPr>
+        <w:t xml:space="preserve">and </w:t>
       </w:r>
       <w:r>
         <w:rPr>
@@ -820,6 +835,7 @@
         <w:t>rda</w:t>
       </w:r>
       <w:proofErr w:type="spellEnd"/>
+      <w:proofErr w:type="gramEnd"/>
       <w:r>
         <w:rPr>
           <w:color w:val="808080" w:themeColor="background1" w:themeShade="80"/>
@@ -1011,7 +1027,7 @@
         </w:numPr>
       </w:pPr>
       <w:r>
-        <w:t xml:space="preserve">Are output tables are </w:t>
+        <w:t xml:space="preserve">Are output tables </w:t>
       </w:r>
       <w:hyperlink r:id="rId7">
         <w:r>
@@ -1021,6 +1037,13 @@
           <w:t>easy to interpret</w:t>
         </w:r>
       </w:hyperlink>
+      <w:r>
+        <w:rPr>
+          <w:rStyle w:val="Hyperlink"/>
+          <w:color w:val="auto"/>
+        </w:rPr>
+        <w:t>?</w:t>
+      </w:r>
     </w:p>
     <w:p>
       <w:pPr>
@@ -1031,7 +1054,7 @@
         </w:numPr>
       </w:pPr>
       <w:r>
-        <w:t xml:space="preserve">Are output graphs are </w:t>
+        <w:t xml:space="preserve">Are output graphs </w:t>
       </w:r>
       <w:hyperlink r:id="rId8">
         <w:r>
@@ -1044,6 +1067,13 @@
       <w:bookmarkEnd w:id="0"/>
       <w:bookmarkEnd w:id="11"/>
       <w:bookmarkEnd w:id="13"/>
+      <w:r>
+        <w:rPr>
+          <w:rStyle w:val="Hyperlink"/>
+          <w:color w:val="auto"/>
+        </w:rPr>
+        <w:t>?</w:t>
+      </w:r>
     </w:p>
     <w:sectPr>
       <w:pgSz w:w="12240" w:h="15840"/>
@@ -1445,6 +1475,13 @@
     <w:lsdException w:name="Placeholder Text" w:semiHidden="1"/>
     <w:lsdException w:name="Light Shading"/>
     <w:lsdException w:name="Light List"/>
+    <w:lsdException w:name="Light Grid"/>
+    <w:lsdException w:name="Medium Shading 1"/>
+    <w:lsdException w:name="Medium Shading 2"/>
+    <w:lsdException w:name="Medium List 1"/>
+    <w:lsdException w:name="Medium List 2"/>
+    <w:lsdException w:name="Medium Grid 1"/>
+    <w:lsdException w:name="Medium Grid 2"/>
     <w:lsdException w:name="Medium Grid 3"/>
     <w:lsdException w:name="Dark List"/>
     <w:lsdException w:name="Colorful Shading"/>

</xml_diff>